<commit_message>
ready for initial submission
</commit_message>
<xml_diff>
--- a/SPL-Report (2).docx
+++ b/SPL-Report (2).docx
@@ -813,6 +813,7 @@
             <w:t>Contents</w:t>
           </w:r>
         </w:p>
+        <w:bookmarkStart w:id="0" w:name="_GoBack"/>
         <w:p>
           <w:pPr>
             <w:pStyle w:val="TOC1"/>
@@ -835,7 +836,7 @@
           <w:r>
             <w:fldChar w:fldCharType="separate"/>
           </w:r>
-          <w:hyperlink w:anchor="_Toc501496852" w:history="1">
+          <w:hyperlink w:anchor="_Toc501538267" w:history="1">
             <w:r>
               <w:rPr>
                 <w:rStyle w:val="Hyperlink"/>
@@ -843,8 +844,6 @@
               </w:rPr>
               <w:t>1 Introduction</w:t>
             </w:r>
-            <w:bookmarkStart w:id="0" w:name="_GoBack"/>
-            <w:bookmarkEnd w:id="0"/>
             <w:r>
               <w:rPr>
                 <w:noProof/>
@@ -864,7 +863,7 @@
                 <w:noProof/>
                 <w:webHidden/>
               </w:rPr>
-              <w:instrText xml:space="preserve"> PAGEREF _Toc501496852 \h </w:instrText>
+              <w:instrText xml:space="preserve"> PAGEREF _Toc501538267 \h </w:instrText>
             </w:r>
             <w:r>
               <w:rPr>
@@ -908,7 +907,7 @@
               <w:lang w:val="en-US"/>
             </w:rPr>
           </w:pPr>
-          <w:hyperlink w:anchor="_Toc501496853" w:history="1">
+          <w:hyperlink w:anchor="_Toc501538268" w:history="1">
             <w:r>
               <w:rPr>
                 <w:rStyle w:val="Hyperlink"/>
@@ -935,7 +934,7 @@
                 <w:noProof/>
                 <w:webHidden/>
               </w:rPr>
-              <w:instrText xml:space="preserve"> PAGEREF _Toc501496853 \h </w:instrText>
+              <w:instrText xml:space="preserve"> PAGEREF _Toc501538268 \h </w:instrText>
             </w:r>
             <w:r>
               <w:rPr>
@@ -979,7 +978,7 @@
               <w:lang w:val="en-US"/>
             </w:rPr>
           </w:pPr>
-          <w:hyperlink w:anchor="_Toc501496854" w:history="1">
+          <w:hyperlink w:anchor="_Toc501538269" w:history="1">
             <w:r>
               <w:rPr>
                 <w:rStyle w:val="Hyperlink"/>
@@ -1006,7 +1005,7 @@
                 <w:noProof/>
                 <w:webHidden/>
               </w:rPr>
-              <w:instrText xml:space="preserve"> PAGEREF _Toc501496854 \h </w:instrText>
+              <w:instrText xml:space="preserve"> PAGEREF _Toc501538269 \h </w:instrText>
             </w:r>
             <w:r>
               <w:rPr>
@@ -1050,7 +1049,7 @@
               <w:lang w:val="en-US"/>
             </w:rPr>
           </w:pPr>
-          <w:hyperlink w:anchor="_Toc501496855" w:history="1">
+          <w:hyperlink w:anchor="_Toc501538270" w:history="1">
             <w:r>
               <w:rPr>
                 <w:rStyle w:val="Hyperlink"/>
@@ -1077,7 +1076,7 @@
                 <w:noProof/>
                 <w:webHidden/>
               </w:rPr>
-              <w:instrText xml:space="preserve"> PAGEREF _Toc501496855 \h </w:instrText>
+              <w:instrText xml:space="preserve"> PAGEREF _Toc501538270 \h </w:instrText>
             </w:r>
             <w:r>
               <w:rPr>
@@ -1121,7 +1120,7 @@
               <w:lang w:val="en-US"/>
             </w:rPr>
           </w:pPr>
-          <w:hyperlink w:anchor="_Toc501496856" w:history="1">
+          <w:hyperlink w:anchor="_Toc501538271" w:history="1">
             <w:r>
               <w:rPr>
                 <w:rStyle w:val="Hyperlink"/>
@@ -1148,7 +1147,7 @@
                 <w:noProof/>
                 <w:webHidden/>
               </w:rPr>
-              <w:instrText xml:space="preserve"> PAGEREF _Toc501496856 \h </w:instrText>
+              <w:instrText xml:space="preserve"> PAGEREF _Toc501538271 \h </w:instrText>
             </w:r>
             <w:r>
               <w:rPr>
@@ -1192,7 +1191,7 @@
               <w:lang w:val="en-US"/>
             </w:rPr>
           </w:pPr>
-          <w:hyperlink w:anchor="_Toc501496857" w:history="1">
+          <w:hyperlink w:anchor="_Toc501538272" w:history="1">
             <w:r>
               <w:rPr>
                 <w:rStyle w:val="Hyperlink"/>
@@ -1219,7 +1218,7 @@
                 <w:noProof/>
                 <w:webHidden/>
               </w:rPr>
-              <w:instrText xml:space="preserve"> PAGEREF _Toc501496857 \h </w:instrText>
+              <w:instrText xml:space="preserve"> PAGEREF _Toc501538272 \h </w:instrText>
             </w:r>
             <w:r>
               <w:rPr>
@@ -1263,7 +1262,7 @@
               <w:lang w:val="en-US"/>
             </w:rPr>
           </w:pPr>
-          <w:hyperlink w:anchor="_Toc501496858" w:history="1">
+          <w:hyperlink w:anchor="_Toc501538273" w:history="1">
             <w:r>
               <w:rPr>
                 <w:rStyle w:val="Hyperlink"/>
@@ -1290,7 +1289,7 @@
                 <w:noProof/>
                 <w:webHidden/>
               </w:rPr>
-              <w:instrText xml:space="preserve"> PAGEREF _Toc501496858 \h </w:instrText>
+              <w:instrText xml:space="preserve"> PAGEREF _Toc501538273 \h </w:instrText>
             </w:r>
             <w:r>
               <w:rPr>
@@ -1334,7 +1333,7 @@
               <w:lang w:val="en-US"/>
             </w:rPr>
           </w:pPr>
-          <w:hyperlink w:anchor="_Toc501496859" w:history="1">
+          <w:hyperlink w:anchor="_Toc501538274" w:history="1">
             <w:r>
               <w:rPr>
                 <w:rStyle w:val="Hyperlink"/>
@@ -1361,7 +1360,7 @@
                 <w:noProof/>
                 <w:webHidden/>
               </w:rPr>
-              <w:instrText xml:space="preserve"> PAGEREF _Toc501496859 \h </w:instrText>
+              <w:instrText xml:space="preserve"> PAGEREF _Toc501538274 \h </w:instrText>
             </w:r>
             <w:r>
               <w:rPr>
@@ -1405,7 +1404,7 @@
               <w:lang w:val="en-US"/>
             </w:rPr>
           </w:pPr>
-          <w:hyperlink w:anchor="_Toc501496860" w:history="1">
+          <w:hyperlink w:anchor="_Toc501538275" w:history="1">
             <w:r>
               <w:rPr>
                 <w:rStyle w:val="Hyperlink"/>
@@ -1432,7 +1431,7 @@
                 <w:noProof/>
                 <w:webHidden/>
               </w:rPr>
-              <w:instrText xml:space="preserve"> PAGEREF _Toc501496860 \h </w:instrText>
+              <w:instrText xml:space="preserve"> PAGEREF _Toc501538275 \h </w:instrText>
             </w:r>
             <w:r>
               <w:rPr>
@@ -1453,6 +1452,148 @@
                 <w:webHidden/>
               </w:rPr>
               <w:t>7</w:t>
+            </w:r>
+            <w:r>
+              <w:rPr>
+                <w:noProof/>
+                <w:webHidden/>
+              </w:rPr>
+              <w:fldChar w:fldCharType="end"/>
+            </w:r>
+          </w:hyperlink>
+        </w:p>
+        <w:p>
+          <w:pPr>
+            <w:pStyle w:val="TOC2"/>
+            <w:tabs>
+              <w:tab w:val="right" w:leader="dot" w:pos="9016"/>
+            </w:tabs>
+            <w:rPr>
+              <w:rFonts w:asciiTheme="minorHAnsi" w:eastAsiaTheme="minorEastAsia" w:hAnsiTheme="minorHAnsi"/>
+              <w:noProof/>
+              <w:sz w:val="22"/>
+              <w:lang w:val="en-US"/>
+            </w:rPr>
+          </w:pPr>
+          <w:hyperlink w:anchor="_Toc501538276" w:history="1">
+            <w:r>
+              <w:rPr>
+                <w:rStyle w:val="Hyperlink"/>
+                <w:noProof/>
+              </w:rPr>
+              <w:t>2.8 Logistic Regression</w:t>
+            </w:r>
+            <w:r>
+              <w:rPr>
+                <w:noProof/>
+                <w:webHidden/>
+              </w:rPr>
+              <w:tab/>
+            </w:r>
+            <w:r>
+              <w:rPr>
+                <w:noProof/>
+                <w:webHidden/>
+              </w:rPr>
+              <w:fldChar w:fldCharType="begin"/>
+            </w:r>
+            <w:r>
+              <w:rPr>
+                <w:noProof/>
+                <w:webHidden/>
+              </w:rPr>
+              <w:instrText xml:space="preserve"> PAGEREF _Toc501538276 \h </w:instrText>
+            </w:r>
+            <w:r>
+              <w:rPr>
+                <w:noProof/>
+                <w:webHidden/>
+              </w:rPr>
+            </w:r>
+            <w:r>
+              <w:rPr>
+                <w:noProof/>
+                <w:webHidden/>
+              </w:rPr>
+              <w:fldChar w:fldCharType="separate"/>
+            </w:r>
+            <w:r>
+              <w:rPr>
+                <w:noProof/>
+                <w:webHidden/>
+              </w:rPr>
+              <w:t>7</w:t>
+            </w:r>
+            <w:r>
+              <w:rPr>
+                <w:noProof/>
+                <w:webHidden/>
+              </w:rPr>
+              <w:fldChar w:fldCharType="end"/>
+            </w:r>
+          </w:hyperlink>
+        </w:p>
+        <w:p>
+          <w:pPr>
+            <w:pStyle w:val="TOC2"/>
+            <w:tabs>
+              <w:tab w:val="right" w:leader="dot" w:pos="9016"/>
+            </w:tabs>
+            <w:rPr>
+              <w:rFonts w:asciiTheme="minorHAnsi" w:eastAsiaTheme="minorEastAsia" w:hAnsiTheme="minorHAnsi"/>
+              <w:noProof/>
+              <w:sz w:val="22"/>
+              <w:lang w:val="en-US"/>
+            </w:rPr>
+          </w:pPr>
+          <w:hyperlink w:anchor="_Toc501538277" w:history="1">
+            <w:r>
+              <w:rPr>
+                <w:rStyle w:val="Hyperlink"/>
+                <w:noProof/>
+              </w:rPr>
+              <w:t>2.9 Decision Tree</w:t>
+            </w:r>
+            <w:r>
+              <w:rPr>
+                <w:noProof/>
+                <w:webHidden/>
+              </w:rPr>
+              <w:tab/>
+            </w:r>
+            <w:r>
+              <w:rPr>
+                <w:noProof/>
+                <w:webHidden/>
+              </w:rPr>
+              <w:fldChar w:fldCharType="begin"/>
+            </w:r>
+            <w:r>
+              <w:rPr>
+                <w:noProof/>
+                <w:webHidden/>
+              </w:rPr>
+              <w:instrText xml:space="preserve"> PAGEREF _Toc501538277 \h </w:instrText>
+            </w:r>
+            <w:r>
+              <w:rPr>
+                <w:noProof/>
+                <w:webHidden/>
+              </w:rPr>
+            </w:r>
+            <w:r>
+              <w:rPr>
+                <w:noProof/>
+                <w:webHidden/>
+              </w:rPr>
+              <w:fldChar w:fldCharType="separate"/>
+            </w:r>
+            <w:r>
+              <w:rPr>
+                <w:noProof/>
+                <w:webHidden/>
+              </w:rPr>
+              <w:t>8</w:t>
             </w:r>
             <w:r>
               <w:rPr>
@@ -1476,7 +1617,7 @@
               <w:lang w:val="en-US"/>
             </w:rPr>
           </w:pPr>
-          <w:hyperlink w:anchor="_Toc501496861" w:history="1">
+          <w:hyperlink w:anchor="_Toc501538278" w:history="1">
             <w:r>
               <w:rPr>
                 <w:rStyle w:val="Hyperlink"/>
@@ -1503,7 +1644,7 @@
                 <w:noProof/>
                 <w:webHidden/>
               </w:rPr>
-              <w:instrText xml:space="preserve"> PAGEREF _Toc501496861 \h </w:instrText>
+              <w:instrText xml:space="preserve"> PAGEREF _Toc501538278 \h </w:instrText>
             </w:r>
             <w:r>
               <w:rPr>
@@ -1523,7 +1664,7 @@
                 <w:noProof/>
                 <w:webHidden/>
               </w:rPr>
-              <w:t>8</w:t>
+              <w:t>9</w:t>
             </w:r>
             <w:r>
               <w:rPr>
@@ -1547,7 +1688,7 @@
               <w:lang w:val="en-US"/>
             </w:rPr>
           </w:pPr>
-          <w:hyperlink w:anchor="_Toc501496862" w:history="1">
+          <w:hyperlink w:anchor="_Toc501538279" w:history="1">
             <w:r>
               <w:rPr>
                 <w:rStyle w:val="Hyperlink"/>
@@ -1574,7 +1715,7 @@
                 <w:noProof/>
                 <w:webHidden/>
               </w:rPr>
-              <w:instrText xml:space="preserve"> PAGEREF _Toc501496862 \h </w:instrText>
+              <w:instrText xml:space="preserve"> PAGEREF _Toc501538279 \h </w:instrText>
             </w:r>
             <w:r>
               <w:rPr>
@@ -1594,7 +1735,7 @@
                 <w:noProof/>
                 <w:webHidden/>
               </w:rPr>
-              <w:t>11</w:t>
+              <w:t>12</w:t>
             </w:r>
             <w:r>
               <w:rPr>
@@ -1618,7 +1759,7 @@
               <w:lang w:val="en-US"/>
             </w:rPr>
           </w:pPr>
-          <w:hyperlink w:anchor="_Toc501496863" w:history="1">
+          <w:hyperlink w:anchor="_Toc501538280" w:history="1">
             <w:r>
               <w:rPr>
                 <w:rStyle w:val="Hyperlink"/>
@@ -1645,7 +1786,7 @@
                 <w:noProof/>
                 <w:webHidden/>
               </w:rPr>
-              <w:instrText xml:space="preserve"> PAGEREF _Toc501496863 \h </w:instrText>
+              <w:instrText xml:space="preserve"> PAGEREF _Toc501538280 \h </w:instrText>
             </w:r>
             <w:r>
               <w:rPr>
@@ -1665,7 +1806,7 @@
                 <w:noProof/>
                 <w:webHidden/>
               </w:rPr>
-              <w:t>11</w:t>
+              <w:t>12</w:t>
             </w:r>
             <w:r>
               <w:rPr>
@@ -1689,7 +1830,7 @@
               <w:lang w:val="en-US"/>
             </w:rPr>
           </w:pPr>
-          <w:hyperlink w:anchor="_Toc501496864" w:history="1">
+          <w:hyperlink w:anchor="_Toc501538281" w:history="1">
             <w:r>
               <w:rPr>
                 <w:rStyle w:val="Hyperlink"/>
@@ -1716,7 +1857,7 @@
                 <w:noProof/>
                 <w:webHidden/>
               </w:rPr>
-              <w:instrText xml:space="preserve"> PAGEREF _Toc501496864 \h </w:instrText>
+              <w:instrText xml:space="preserve"> PAGEREF _Toc501538281 \h </w:instrText>
             </w:r>
             <w:r>
               <w:rPr>
@@ -1736,7 +1877,7 @@
                 <w:noProof/>
                 <w:webHidden/>
               </w:rPr>
-              <w:t>11</w:t>
+              <w:t>12</w:t>
             </w:r>
             <w:r>
               <w:rPr>
@@ -1760,7 +1901,7 @@
               <w:lang w:val="en-US"/>
             </w:rPr>
           </w:pPr>
-          <w:hyperlink w:anchor="_Toc501496865" w:history="1">
+          <w:hyperlink w:anchor="_Toc501538282" w:history="1">
             <w:r>
               <w:rPr>
                 <w:rStyle w:val="Hyperlink"/>
@@ -1787,7 +1928,7 @@
                 <w:noProof/>
                 <w:webHidden/>
               </w:rPr>
-              <w:instrText xml:space="preserve"> PAGEREF _Toc501496865 \h </w:instrText>
+              <w:instrText xml:space="preserve"> PAGEREF _Toc501538282 \h </w:instrText>
             </w:r>
             <w:r>
               <w:rPr>
@@ -1807,7 +1948,7 @@
                 <w:noProof/>
                 <w:webHidden/>
               </w:rPr>
-              <w:t>12</w:t>
+              <w:t>13</w:t>
             </w:r>
             <w:r>
               <w:rPr>
@@ -1831,7 +1972,7 @@
               <w:lang w:val="en-US"/>
             </w:rPr>
           </w:pPr>
-          <w:hyperlink w:anchor="_Toc501496866" w:history="1">
+          <w:hyperlink w:anchor="_Toc501538283" w:history="1">
             <w:r>
               <w:rPr>
                 <w:rStyle w:val="Hyperlink"/>
@@ -1858,7 +1999,7 @@
                 <w:noProof/>
                 <w:webHidden/>
               </w:rPr>
-              <w:instrText xml:space="preserve"> PAGEREF _Toc501496866 \h </w:instrText>
+              <w:instrText xml:space="preserve"> PAGEREF _Toc501538283 \h </w:instrText>
             </w:r>
             <w:r>
               <w:rPr>
@@ -1878,7 +2019,7 @@
                 <w:noProof/>
                 <w:webHidden/>
               </w:rPr>
-              <w:t>13</w:t>
+              <w:t>14</w:t>
             </w:r>
             <w:r>
               <w:rPr>
@@ -1902,7 +2043,7 @@
               <w:lang w:val="en-US"/>
             </w:rPr>
           </w:pPr>
-          <w:hyperlink w:anchor="_Toc501496867" w:history="1">
+          <w:hyperlink w:anchor="_Toc501538284" w:history="1">
             <w:r>
               <w:rPr>
                 <w:rStyle w:val="Hyperlink"/>
@@ -1929,7 +2070,7 @@
                 <w:noProof/>
                 <w:webHidden/>
               </w:rPr>
-              <w:instrText xml:space="preserve"> PAGEREF _Toc501496867 \h </w:instrText>
+              <w:instrText xml:space="preserve"> PAGEREF _Toc501538284 \h </w:instrText>
             </w:r>
             <w:r>
               <w:rPr>
@@ -1949,7 +2090,7 @@
                 <w:noProof/>
                 <w:webHidden/>
               </w:rPr>
-              <w:t>14</w:t>
+              <w:t>15</w:t>
             </w:r>
             <w:r>
               <w:rPr>
@@ -1973,7 +2114,7 @@
               <w:lang w:val="en-US"/>
             </w:rPr>
           </w:pPr>
-          <w:hyperlink w:anchor="_Toc501496868" w:history="1">
+          <w:hyperlink w:anchor="_Toc501538285" w:history="1">
             <w:r>
               <w:rPr>
                 <w:rStyle w:val="Hyperlink"/>
@@ -2000,7 +2141,7 @@
                 <w:noProof/>
                 <w:webHidden/>
               </w:rPr>
-              <w:instrText xml:space="preserve"> PAGEREF _Toc501496868 \h </w:instrText>
+              <w:instrText xml:space="preserve"> PAGEREF _Toc501538285 \h </w:instrText>
             </w:r>
             <w:r>
               <w:rPr>
@@ -2020,7 +2161,7 @@
                 <w:noProof/>
                 <w:webHidden/>
               </w:rPr>
-              <w:t>14</w:t>
+              <w:t>15</w:t>
             </w:r>
             <w:r>
               <w:rPr>
@@ -2044,7 +2185,7 @@
               <w:lang w:val="en-US"/>
             </w:rPr>
           </w:pPr>
-          <w:hyperlink w:anchor="_Toc501496869" w:history="1">
+          <w:hyperlink w:anchor="_Toc501538286" w:history="1">
             <w:r>
               <w:rPr>
                 <w:rStyle w:val="Hyperlink"/>
@@ -2071,7 +2212,7 @@
                 <w:noProof/>
                 <w:webHidden/>
               </w:rPr>
-              <w:instrText xml:space="preserve"> PAGEREF _Toc501496869 \h </w:instrText>
+              <w:instrText xml:space="preserve"> PAGEREF _Toc501538286 \h </w:instrText>
             </w:r>
             <w:r>
               <w:rPr>
@@ -2091,7 +2232,7 @@
                 <w:noProof/>
                 <w:webHidden/>
               </w:rPr>
-              <w:t>15</w:t>
+              <w:t>16</w:t>
             </w:r>
             <w:r>
               <w:rPr>
@@ -2115,7 +2256,7 @@
               <w:lang w:val="en-US"/>
             </w:rPr>
           </w:pPr>
-          <w:hyperlink w:anchor="_Toc501496870" w:history="1">
+          <w:hyperlink w:anchor="_Toc501538287" w:history="1">
             <w:r>
               <w:rPr>
                 <w:rStyle w:val="Hyperlink"/>
@@ -2142,7 +2283,7 @@
                 <w:noProof/>
                 <w:webHidden/>
               </w:rPr>
-              <w:instrText xml:space="preserve"> PAGEREF _Toc501496870 \h </w:instrText>
+              <w:instrText xml:space="preserve"> PAGEREF _Toc501538287 \h </w:instrText>
             </w:r>
             <w:r>
               <w:rPr>
@@ -2162,7 +2303,7 @@
                 <w:noProof/>
                 <w:webHidden/>
               </w:rPr>
-              <w:t>19</w:t>
+              <w:t>20</w:t>
             </w:r>
             <w:r>
               <w:rPr>
@@ -2186,7 +2327,7 @@
               <w:lang w:val="en-US"/>
             </w:rPr>
           </w:pPr>
-          <w:hyperlink w:anchor="_Toc501496871" w:history="1">
+          <w:hyperlink w:anchor="_Toc501538288" w:history="1">
             <w:r>
               <w:rPr>
                 <w:rStyle w:val="Hyperlink"/>
@@ -2213,7 +2354,7 @@
                 <w:noProof/>
                 <w:webHidden/>
               </w:rPr>
-              <w:instrText xml:space="preserve"> PAGEREF _Toc501496871 \h </w:instrText>
+              <w:instrText xml:space="preserve"> PAGEREF _Toc501538288 \h </w:instrText>
             </w:r>
             <w:r>
               <w:rPr>
@@ -2233,7 +2374,7 @@
                 <w:noProof/>
                 <w:webHidden/>
               </w:rPr>
-              <w:t>21</w:t>
+              <w:t>22</w:t>
             </w:r>
             <w:r>
               <w:rPr>
@@ -2257,7 +2398,7 @@
               <w:lang w:val="en-US"/>
             </w:rPr>
           </w:pPr>
-          <w:hyperlink w:anchor="_Toc501496872" w:history="1">
+          <w:hyperlink w:anchor="_Toc501538289" w:history="1">
             <w:r>
               <w:rPr>
                 <w:rStyle w:val="Hyperlink"/>
@@ -2284,7 +2425,7 @@
                 <w:noProof/>
                 <w:webHidden/>
               </w:rPr>
-              <w:instrText xml:space="preserve"> PAGEREF _Toc501496872 \h </w:instrText>
+              <w:instrText xml:space="preserve"> PAGEREF _Toc501538289 \h </w:instrText>
             </w:r>
             <w:r>
               <w:rPr>
@@ -2304,7 +2445,7 @@
                 <w:noProof/>
                 <w:webHidden/>
               </w:rPr>
-              <w:t>22</w:t>
+              <w:t>23</w:t>
             </w:r>
             <w:r>
               <w:rPr>
@@ -2317,7 +2458,7 @@
         </w:p>
         <w:p>
           <w:pPr>
-            <w:pStyle w:val="TOC2"/>
+            <w:pStyle w:val="TOC1"/>
             <w:tabs>
               <w:tab w:val="right" w:leader="dot" w:pos="9016"/>
             </w:tabs>
@@ -2328,13 +2469,13 @@
               <w:lang w:val="en-US"/>
             </w:rPr>
           </w:pPr>
-          <w:hyperlink w:anchor="_Toc501496873" w:history="1">
+          <w:hyperlink w:anchor="_Toc501538290" w:history="1">
             <w:r>
               <w:rPr>
                 <w:rStyle w:val="Hyperlink"/>
                 <w:noProof/>
               </w:rPr>
-              <w:t>References</w:t>
+              <w:t>7 References</w:t>
             </w:r>
             <w:r>
               <w:rPr>
@@ -2355,7 +2496,7 @@
                 <w:noProof/>
                 <w:webHidden/>
               </w:rPr>
-              <w:instrText xml:space="preserve"> PAGEREF _Toc501496873 \h </w:instrText>
+              <w:instrText xml:space="preserve"> PAGEREF _Toc501538290 \h </w:instrText>
             </w:r>
             <w:r>
               <w:rPr>
@@ -2375,7 +2516,7 @@
                 <w:noProof/>
                 <w:webHidden/>
               </w:rPr>
-              <w:t>23</w:t>
+              <w:t>24</w:t>
             </w:r>
             <w:r>
               <w:rPr>
@@ -2388,19 +2529,13 @@
         </w:p>
         <w:p>
           <w:r>
+            <w:lastRenderedPageBreak/>
             <w:fldChar w:fldCharType="end"/>
           </w:r>
         </w:p>
+        <w:bookmarkEnd w:id="0" w:displacedByCustomXml="next"/>
       </w:sdtContent>
     </w:sdt>
-    <w:p>
-      <w:pPr>
-        <w:rPr>
-          <w:sz w:val="32"/>
-          <w:szCs w:val="32"/>
-        </w:rPr>
-      </w:pPr>
-    </w:p>
     <w:p>
       <w:pPr>
         <w:pStyle w:val="TableofFigures"/>
@@ -2419,7 +2554,6 @@
           <w:sz w:val="32"/>
           <w:szCs w:val="32"/>
         </w:rPr>
-        <w:lastRenderedPageBreak/>
         <w:fldChar w:fldCharType="begin"/>
       </w:r>
       <w:r>
@@ -2476,7 +2610,7 @@
         <w:rPr>
           <w:noProof/>
         </w:rPr>
-        <w:t>16</w:t>
+        <w:t>17</w:t>
       </w:r>
       <w:r>
         <w:rPr>
@@ -2538,7 +2672,7 @@
         <w:rPr>
           <w:noProof/>
         </w:rPr>
-        <w:t>17</w:t>
+        <w:t>18</w:t>
       </w:r>
       <w:r>
         <w:rPr>
@@ -2600,7 +2734,7 @@
         <w:rPr>
           <w:noProof/>
         </w:rPr>
-        <w:t>19</w:t>
+        <w:t>20</w:t>
       </w:r>
       <w:r>
         <w:rPr>
@@ -2662,7 +2796,7 @@
         <w:rPr>
           <w:noProof/>
         </w:rPr>
-        <w:t>20</w:t>
+        <w:t>21</w:t>
       </w:r>
       <w:r>
         <w:rPr>
@@ -2724,7 +2858,7 @@
         <w:rPr>
           <w:noProof/>
         </w:rPr>
-        <w:t>21</w:t>
+        <w:t>22</w:t>
       </w:r>
       <w:r>
         <w:rPr>
@@ -2830,7 +2964,7 @@
             <w:noProof/>
             <w:webHidden/>
           </w:rPr>
-          <w:t>14</w:t>
+          <w:t>15</w:t>
         </w:r>
         <w:r>
           <w:rPr>
@@ -2902,7 +3036,7 @@
             <w:noProof/>
             <w:webHidden/>
           </w:rPr>
-          <w:t>15</w:t>
+          <w:t>16</w:t>
         </w:r>
         <w:r>
           <w:rPr>
@@ -2974,7 +3108,7 @@
             <w:noProof/>
             <w:webHidden/>
           </w:rPr>
-          <w:t>17</w:t>
+          <w:t>18</w:t>
         </w:r>
         <w:r>
           <w:rPr>
@@ -3046,7 +3180,7 @@
             <w:noProof/>
             <w:webHidden/>
           </w:rPr>
-          <w:t>18</w:t>
+          <w:t>19</w:t>
         </w:r>
         <w:r>
           <w:rPr>
@@ -3118,7 +3252,7 @@
             <w:noProof/>
             <w:webHidden/>
           </w:rPr>
-          <w:t>20</w:t>
+          <w:t>21</w:t>
         </w:r>
         <w:r>
           <w:rPr>
@@ -3173,7 +3307,7 @@
       <w:pPr>
         <w:pStyle w:val="Heading1"/>
       </w:pPr>
-      <w:bookmarkStart w:id="1" w:name="_Toc501496852"/>
+      <w:bookmarkStart w:id="1" w:name="_Toc501538267"/>
       <w:r>
         <w:lastRenderedPageBreak/>
         <w:t xml:space="preserve">1 </w:t>
@@ -3252,7 +3386,7 @@
       <w:pPr>
         <w:pStyle w:val="Heading1"/>
       </w:pPr>
-      <w:bookmarkStart w:id="2" w:name="_Toc501496853"/>
+      <w:bookmarkStart w:id="2" w:name="_Toc501538268"/>
       <w:r>
         <w:lastRenderedPageBreak/>
         <w:t>2</w:t>
@@ -3363,7 +3497,7 @@
       <w:pPr>
         <w:pStyle w:val="Heading2"/>
       </w:pPr>
-      <w:bookmarkStart w:id="3" w:name="_Toc501496854"/>
+      <w:bookmarkStart w:id="3" w:name="_Toc501538269"/>
       <w:r>
         <w:t xml:space="preserve">2.1 </w:t>
       </w:r>
@@ -3419,7 +3553,7 @@
       <w:pPr>
         <w:pStyle w:val="Heading2"/>
       </w:pPr>
-      <w:bookmarkStart w:id="4" w:name="_Toc501496855"/>
+      <w:bookmarkStart w:id="4" w:name="_Toc501538270"/>
       <w:r>
         <w:t xml:space="preserve">2.2 </w:t>
       </w:r>
@@ -3478,7 +3612,7 @@
       <w:pPr>
         <w:pStyle w:val="Heading2"/>
       </w:pPr>
-      <w:bookmarkStart w:id="5" w:name="_Toc501496856"/>
+      <w:bookmarkStart w:id="5" w:name="_Toc501538271"/>
       <w:r>
         <w:t xml:space="preserve">2.3 </w:t>
       </w:r>
@@ -3577,7 +3711,7 @@
       <w:pPr>
         <w:pStyle w:val="Heading2"/>
       </w:pPr>
-      <w:bookmarkStart w:id="6" w:name="_Toc501496857"/>
+      <w:bookmarkStart w:id="6" w:name="_Toc501538272"/>
       <w:r>
         <w:lastRenderedPageBreak/>
         <w:t xml:space="preserve">2.4 </w:t>
@@ -3897,7 +4031,7 @@
       <w:pPr>
         <w:pStyle w:val="Heading2"/>
       </w:pPr>
-      <w:bookmarkStart w:id="7" w:name="_Toc501496858"/>
+      <w:bookmarkStart w:id="7" w:name="_Toc501538273"/>
       <w:r>
         <w:t xml:space="preserve">2.5 </w:t>
       </w:r>
@@ -3914,15 +4048,7 @@
         <w:t xml:space="preserve">Cosine similarity is a measure of similarity between two vectors of an inner product </w:t>
       </w:r>
       <w:r>
-        <w:t xml:space="preserve">space </w:t>
-      </w:r>
-      <w:proofErr w:type="gramStart"/>
-      <w:r>
-        <w:t>that</w:t>
-      </w:r>
-      <w:proofErr w:type="gramEnd"/>
-      <w:r>
-        <w:t xml:space="preserve"> measure the cosine of the angle between them. The cosine of </w:t>
+        <w:t xml:space="preserve">space that measure the cosine of the angle between them. The cosine of </w:t>
       </w:r>
       <w:r>
         <w:t>zero degree is one and it is less than one for any other angle</w:t>
@@ -3934,10 +4060,8 @@
     <w:p>
       <w:pPr>
         <w:ind w:left="101" w:right="101"/>
-      </w:pPr>
-      <w:r>
-        <w:tab/>
-      </w:r>
+        <w:jc w:val="center"/>
+      </w:pPr>
       <w:r>
         <w:t>COS</w:t>
       </w:r>
@@ -4088,6 +4212,13 @@
           </m:e>
         </m:rad>
       </m:oMath>
+      <w:r>
+        <w:rPr>
+          <w:rFonts w:eastAsiaTheme="minorEastAsia"/>
+          <w:color w:val="333333"/>
+        </w:rPr>
+        <w:t xml:space="preserve"> ………… 2.1</w:t>
+      </w:r>
     </w:p>
     <w:p>
       <w:pPr>
@@ -4711,7 +4842,7 @@
       <w:pPr>
         <w:pStyle w:val="Heading2"/>
       </w:pPr>
-      <w:bookmarkStart w:id="8" w:name="_Toc501496859"/>
+      <w:bookmarkStart w:id="8" w:name="_Toc501538274"/>
       <w:r>
         <w:t xml:space="preserve">2.6 </w:t>
       </w:r>
@@ -4780,7 +4911,13 @@
         <w:ind w:left="101" w:right="101"/>
       </w:pPr>
       <w:r>
-        <w:t>To prevent selection of the redundant sentences in to the summary, we should be careful to keep each cluster as coherent as possible. In other words, the objective would be to maximize the number of similarities in the high similarity intervals. To achieve this goal in an incremental fashion, we should judge the effect of adding a new sentence to a certain cluster. If the inclusion of this sentence is going to degrade the distribution of the similarities in the clusters very much, it should not be added, otherwise it is added.</w:t>
+        <w:t xml:space="preserve">To prevent selection of </w:t>
+      </w:r>
+      <w:r>
+        <w:t>the redundant sentences in</w:t>
+      </w:r>
+      <w:r>
+        <w:t>to the summary, we should be careful to keep each cluster as coherent as possible. In other words, the objective would be to maximize the number of similarities in the high similarity intervals. To achieve this goal in an incremental fashion, we should judge the effect of adding a new sentence to a certain cluster. If the inclusion of this sentence is going to degrade the distribution of the similarities in the clusters very much, it should not be added, otherwise it is added.</w:t>
       </w:r>
       <w:r>
         <w:t xml:space="preserve"> But assignment of sentences to clusters based on similarity distribution enhancement may create problem with the perfect clusters. The sentence may be rejected by the perfect cluster even if it has high similarity to most of the sentences in the cluster. So, the quality of a similarity histogram representing cluster cohesiveness is judged by calculating the ratio of the count of similarities above a certain similarity threshold to the total count of similarities. The higher this ratio, the more coherent the cluster is.</w:t>
@@ -5088,98 +5225,103 @@
     <w:p>
       <w:pPr>
         <w:ind w:left="101" w:right="101"/>
+        <w:jc w:val="center"/>
         <w:rPr>
           <w:rFonts w:eastAsiaTheme="minorEastAsia"/>
         </w:rPr>
       </w:pPr>
-      <m:oMathPara>
-        <m:oMath>
-          <m:r>
-            <w:rPr>
-              <w:rFonts w:ascii="Cambria Math" w:hAnsi="Cambria Math"/>
-            </w:rPr>
-            <m:t xml:space="preserve">HR= </m:t>
-          </m:r>
-          <m:nary>
-            <m:naryPr>
-              <m:chr m:val="∑"/>
-              <m:limLoc m:val="undOvr"/>
-              <m:ctrlPr>
-                <w:rPr>
-                  <w:rFonts w:ascii="Cambria Math" w:hAnsi="Cambria Math"/>
-                  <w:i/>
-                </w:rPr>
-              </m:ctrlPr>
-            </m:naryPr>
-            <m:sub>
-              <m:r>
-                <w:rPr>
-                  <w:rFonts w:ascii="Cambria Math" w:hAnsi="Cambria Math"/>
-                </w:rPr>
-                <m:t>i=T</m:t>
-              </m:r>
-            </m:sub>
-            <m:sup>
-              <m:r>
-                <w:rPr>
-                  <w:rFonts w:ascii="Cambria Math" w:hAnsi="Cambria Math"/>
-                </w:rPr>
-                <m:t>nb</m:t>
-              </m:r>
-            </m:sup>
-            <m:e>
-              <m:r>
-                <w:rPr>
-                  <w:rFonts w:ascii="Cambria Math" w:hAnsi="Cambria Math"/>
-                </w:rPr>
-                <m:t>hi</m:t>
-              </m:r>
-            </m:e>
-          </m:nary>
-          <m:r>
-            <w:rPr>
-              <w:rFonts w:ascii="Cambria Math" w:hAnsi="Cambria Math"/>
-            </w:rPr>
-            <m:t>/</m:t>
-          </m:r>
-          <m:nary>
-            <m:naryPr>
-              <m:chr m:val="∑"/>
-              <m:limLoc m:val="undOvr"/>
-              <m:ctrlPr>
-                <w:rPr>
-                  <w:rFonts w:ascii="Cambria Math" w:hAnsi="Cambria Math"/>
-                  <w:i/>
-                </w:rPr>
-              </m:ctrlPr>
-            </m:naryPr>
-            <m:sub>
-              <m:r>
-                <w:rPr>
-                  <w:rFonts w:ascii="Cambria Math" w:hAnsi="Cambria Math"/>
-                </w:rPr>
-                <m:t>j=1</m:t>
-              </m:r>
-            </m:sub>
-            <m:sup>
-              <m:r>
-                <w:rPr>
-                  <w:rFonts w:ascii="Cambria Math" w:hAnsi="Cambria Math"/>
-                </w:rPr>
-                <m:t>nb</m:t>
-              </m:r>
-            </m:sup>
-            <m:e>
-              <m:r>
-                <w:rPr>
-                  <w:rFonts w:ascii="Cambria Math" w:hAnsi="Cambria Math"/>
-                </w:rPr>
-                <m:t>hj</m:t>
-              </m:r>
-            </m:e>
-          </m:nary>
-        </m:oMath>
-      </m:oMathPara>
+      <m:oMath>
+        <m:r>
+          <w:rPr>
+            <w:rFonts w:ascii="Cambria Math" w:hAnsi="Cambria Math"/>
+          </w:rPr>
+          <m:t xml:space="preserve">HR= </m:t>
+        </m:r>
+        <m:nary>
+          <m:naryPr>
+            <m:chr m:val="∑"/>
+            <m:limLoc m:val="undOvr"/>
+            <m:ctrlPr>
+              <w:rPr>
+                <w:rFonts w:ascii="Cambria Math" w:hAnsi="Cambria Math"/>
+                <w:i/>
+              </w:rPr>
+            </m:ctrlPr>
+          </m:naryPr>
+          <m:sub>
+            <m:r>
+              <w:rPr>
+                <w:rFonts w:ascii="Cambria Math" w:hAnsi="Cambria Math"/>
+              </w:rPr>
+              <m:t>i=T</m:t>
+            </m:r>
+          </m:sub>
+          <m:sup>
+            <m:r>
+              <w:rPr>
+                <w:rFonts w:ascii="Cambria Math" w:hAnsi="Cambria Math"/>
+              </w:rPr>
+              <m:t>nb</m:t>
+            </m:r>
+          </m:sup>
+          <m:e>
+            <m:r>
+              <w:rPr>
+                <w:rFonts w:ascii="Cambria Math" w:hAnsi="Cambria Math"/>
+              </w:rPr>
+              <m:t>hi</m:t>
+            </m:r>
+          </m:e>
+        </m:nary>
+        <m:r>
+          <w:rPr>
+            <w:rFonts w:ascii="Cambria Math" w:hAnsi="Cambria Math"/>
+          </w:rPr>
+          <m:t>/</m:t>
+        </m:r>
+        <m:nary>
+          <m:naryPr>
+            <m:chr m:val="∑"/>
+            <m:limLoc m:val="undOvr"/>
+            <m:ctrlPr>
+              <w:rPr>
+                <w:rFonts w:ascii="Cambria Math" w:hAnsi="Cambria Math"/>
+                <w:i/>
+              </w:rPr>
+            </m:ctrlPr>
+          </m:naryPr>
+          <m:sub>
+            <m:r>
+              <w:rPr>
+                <w:rFonts w:ascii="Cambria Math" w:hAnsi="Cambria Math"/>
+              </w:rPr>
+              <m:t>j=1</m:t>
+            </m:r>
+          </m:sub>
+          <m:sup>
+            <m:r>
+              <w:rPr>
+                <w:rFonts w:ascii="Cambria Math" w:hAnsi="Cambria Math"/>
+              </w:rPr>
+              <m:t>nb</m:t>
+            </m:r>
+          </m:sup>
+          <m:e>
+            <m:r>
+              <w:rPr>
+                <w:rFonts w:ascii="Cambria Math" w:hAnsi="Cambria Math"/>
+              </w:rPr>
+              <m:t>hj</m:t>
+            </m:r>
+          </m:e>
+        </m:nary>
+      </m:oMath>
+      <w:r>
+        <w:rPr>
+          <w:rFonts w:eastAsiaTheme="minorEastAsia"/>
+        </w:rPr>
+        <w:t xml:space="preserve">    ……….. 2.2</w:t>
+      </w:r>
     </w:p>
     <w:p>
       <w:pPr>
@@ -5205,18 +5347,12 @@
           <w:rFonts w:eastAsiaTheme="minorEastAsia"/>
         </w:rPr>
         <w:tab/>
+        <w:t xml:space="preserve">       </w:t>
       </w:r>
       <w:r>
         <w:rPr>
           <w:rFonts w:eastAsiaTheme="minorEastAsia"/>
         </w:rPr>
-        <w:tab/>
-      </w:r>
-      <w:r>
-        <w:rPr>
-          <w:rFonts w:eastAsiaTheme="minorEastAsia"/>
-        </w:rPr>
-        <w:tab/>
         <w:t xml:space="preserve">T = </w:t>
       </w:r>
       <w:r>
@@ -5253,25 +5389,38 @@
         <w:t>b</w:t>
       </w:r>
       <w:proofErr w:type="spellEnd"/>
-    </w:p>
-    <w:p>
-      <w:pPr>
-        <w:ind w:left="101" w:right="101"/>
-        <w:rPr>
-          <w:rFonts w:eastAsiaTheme="minorEastAsia"/>
-        </w:rPr>
-      </w:pPr>
-      <w:r>
-        <w:rPr>
-          <w:rFonts w:eastAsiaTheme="minorEastAsia"/>
-        </w:rPr>
-        <w:t>S</w:t>
-      </w:r>
       <w:r>
         <w:rPr>
           <w:rFonts w:eastAsiaTheme="minorEastAsia"/>
           <w:vertAlign w:val="subscript"/>
         </w:rPr>
+        <w:t xml:space="preserve"> …………………………………….. </w:t>
+      </w:r>
+      <w:r>
+        <w:rPr>
+          <w:rFonts w:eastAsiaTheme="minorEastAsia"/>
+        </w:rPr>
+        <w:t>2.3</w:t>
+      </w:r>
+    </w:p>
+    <w:p>
+      <w:pPr>
+        <w:ind w:left="101" w:right="101"/>
+        <w:rPr>
+          <w:rFonts w:eastAsiaTheme="minorEastAsia"/>
+        </w:rPr>
+      </w:pPr>
+      <w:r>
+        <w:rPr>
+          <w:rFonts w:eastAsiaTheme="minorEastAsia"/>
+        </w:rPr>
+        <w:t>S</w:t>
+      </w:r>
+      <w:r>
+        <w:rPr>
+          <w:rFonts w:eastAsiaTheme="minorEastAsia"/>
+          <w:vertAlign w:val="subscript"/>
+        </w:rPr>
         <w:t>T</w:t>
       </w:r>
       <w:r>
@@ -5599,7 +5748,7 @@
       <w:pPr>
         <w:pStyle w:val="Heading2"/>
       </w:pPr>
-      <w:bookmarkStart w:id="9" w:name="_Toc501496860"/>
+      <w:bookmarkStart w:id="9" w:name="_Toc501538275"/>
       <w:r>
         <w:lastRenderedPageBreak/>
         <w:t xml:space="preserve">2.7 </w:t>
@@ -5620,6 +5769,7 @@
     <w:p>
       <w:pPr>
         <w:ind w:left="821" w:right="101" w:firstLine="619"/>
+        <w:jc w:val="center"/>
       </w:pPr>
       <w:proofErr w:type="gramStart"/>
       <w:r>
@@ -5642,6 +5792,9 @@
       <w:r>
         <w:t>).P(c))/(P(x))</w:t>
       </w:r>
+      <w:r>
+        <w:t>…………. 2.4</w:t>
+      </w:r>
     </w:p>
     <w:p>
       <w:pPr>
@@ -5734,6 +5887,692 @@
       <w:r>
         <w:t>probability, we select the class based on highest posterior probability.</w:t>
       </w:r>
+    </w:p>
+    <w:p/>
+    <w:p>
+      <w:pPr>
+        <w:pStyle w:val="Heading2"/>
+      </w:pPr>
+      <w:bookmarkStart w:id="10" w:name="_Toc501538276"/>
+      <w:r>
+        <w:t>2.8 Logistic Regression</w:t>
+      </w:r>
+      <w:bookmarkEnd w:id="10"/>
+    </w:p>
+    <w:p>
+      <w:r>
+        <w:t>We need to use logistic regression when our response variable is categorical</w:t>
+      </w:r>
+      <w:r>
+        <w:t xml:space="preserve"> such as bug, non-bug</w:t>
+      </w:r>
+      <w:r>
+        <w:t>.</w:t>
+      </w:r>
+      <w:r>
+        <w:t xml:space="preserve"> </w:t>
+      </w:r>
+      <w:r>
+        <w:t>Suppose we want to classify the bug reports as bug, non-bug.</w:t>
+      </w:r>
+      <w:r>
+        <w:t xml:space="preserve"> Here our outcomes are categorical</w:t>
+      </w:r>
+      <w:r>
+        <w:t>.</w:t>
+      </w:r>
+    </w:p>
+    <w:p/>
+    <w:p>
+      <w:pPr>
+        <w:jc w:val="center"/>
+        <w:rPr>
+          <w:rFonts w:eastAsiaTheme="minorEastAsia"/>
+        </w:rPr>
+      </w:pPr>
+      <m:oMath>
+        <m:r>
+          <w:rPr>
+            <w:rFonts w:ascii="Cambria Math" w:hAnsi="Cambria Math"/>
+          </w:rPr>
+          <m:t>Y=</m:t>
+        </m:r>
+        <m:r>
+          <w:rPr>
+            <w:rFonts w:ascii="Cambria Math" w:hAnsi="Cambria Math"/>
+          </w:rPr>
+          <m:t xml:space="preserve"> </m:t>
+        </m:r>
+        <m:d>
+          <m:dPr>
+            <m:begChr m:val="{"/>
+            <m:endChr m:val=""/>
+            <m:ctrlPr>
+              <w:rPr>
+                <w:rFonts w:ascii="Cambria Math" w:hAnsi="Cambria Math"/>
+                <w:i/>
+              </w:rPr>
+            </m:ctrlPr>
+          </m:dPr>
+          <m:e>
+            <m:eqArr>
+              <m:eqArrPr>
+                <m:ctrlPr>
+                  <w:rPr>
+                    <w:rFonts w:ascii="Cambria Math" w:hAnsi="Cambria Math"/>
+                    <w:i/>
+                  </w:rPr>
+                </m:ctrlPr>
+              </m:eqArrPr>
+              <m:e>
+                <m:r>
+                  <w:rPr>
+                    <w:rFonts w:ascii="Cambria Math" w:hAnsi="Cambria Math"/>
+                  </w:rPr>
+                  <m:t>0 if bug</m:t>
+                </m:r>
+              </m:e>
+              <m:e>
+                <m:r>
+                  <w:rPr>
+                    <w:rFonts w:ascii="Cambria Math" w:hAnsi="Cambria Math"/>
+                  </w:rPr>
+                  <m:t>1 if non</m:t>
+                </m:r>
+                <m:r>
+                  <w:rPr>
+                    <w:rFonts w:ascii="Cambria Math" w:hAnsi="Cambria Math"/>
+                  </w:rPr>
+                  <m:t>-</m:t>
+                </m:r>
+                <m:r>
+                  <w:rPr>
+                    <w:rFonts w:ascii="Cambria Math" w:hAnsi="Cambria Math"/>
+                  </w:rPr>
+                  <m:t>bug</m:t>
+                </m:r>
+              </m:e>
+            </m:eqArr>
+          </m:e>
+        </m:d>
+      </m:oMath>
+      <w:r>
+        <w:rPr>
+          <w:rFonts w:eastAsiaTheme="minorEastAsia"/>
+        </w:rPr>
+        <w:t xml:space="preserve">    ……… </w:t>
+      </w:r>
+      <w:r>
+        <w:rPr>
+          <w:rFonts w:eastAsiaTheme="minorEastAsia"/>
+        </w:rPr>
+        <w:t>2.5</w:t>
+      </w:r>
+    </w:p>
+    <w:p>
+      <w:r>
+        <w:t>Here</w:t>
+      </w:r>
+      <w:r>
+        <w:t xml:space="preserve">, </w:t>
+      </w:r>
+      <w:r>
+        <w:t xml:space="preserve">use </w:t>
+      </w:r>
+      <w:r>
+        <w:t xml:space="preserve">of </w:t>
+      </w:r>
+      <w:r>
+        <w:t>linear regress</w:t>
+      </w:r>
+      <w:r>
+        <w:t>ion</w:t>
+      </w:r>
+      <w:r>
+        <w:t xml:space="preserve"> will not be suitable</w:t>
+      </w:r>
+      <w:r>
+        <w:t xml:space="preserve"> because </w:t>
+      </w:r>
+      <w:r>
+        <w:t>linear regression gives us</w:t>
+      </w:r>
+      <w:r>
+        <w:t xml:space="preserve"> a continuous value which is negative infinity to positive infinity</w:t>
+      </w:r>
+      <w:r>
+        <w:t xml:space="preserve"> but our response</w:t>
+      </w:r>
+      <w:r>
+        <w:t xml:space="preserve"> </w:t>
+      </w:r>
+      <w:r>
+        <w:t xml:space="preserve">is only 0 and 1. </w:t>
+      </w:r>
+      <w:r>
+        <w:t xml:space="preserve">But linear regression and logistic regression are not so much different. </w:t>
+      </w:r>
+      <w:r>
+        <w:t>The tricky point of logistic regression is it converts the</w:t>
+      </w:r>
+      <w:r>
+        <w:t xml:space="preserve"> linear regression output range (- </w:t>
+      </w:r>
+      <w:r>
+        <w:rPr>
+          <w:rFonts w:cs="Times New Roman"/>
+        </w:rPr>
+        <w:t>∞</w:t>
+      </w:r>
+      <w:r>
+        <w:t xml:space="preserve">, + </w:t>
+      </w:r>
+      <w:r>
+        <w:rPr>
+          <w:rFonts w:cs="Times New Roman"/>
+        </w:rPr>
+        <w:t>∞</w:t>
+      </w:r>
+      <w:r>
+        <w:t>)</w:t>
+      </w:r>
+      <w:r>
+        <w:t xml:space="preserve"> to (0, 1) by using </w:t>
+      </w:r>
+      <w:r>
+        <w:t>following formula:</w:t>
+      </w:r>
+    </w:p>
+    <w:p>
+      <w:r>
+        <w:t>Suppose, our linear regression formula is:</w:t>
+      </w:r>
+    </w:p>
+    <w:p>
+      <w:pPr>
+        <w:jc w:val="center"/>
+        <w:rPr>
+          <w:rFonts w:eastAsiaTheme="minorEastAsia"/>
+        </w:rPr>
+      </w:pPr>
+      <m:oMath>
+        <m:r>
+          <w:rPr>
+            <w:rFonts w:ascii="Cambria Math" w:hAnsi="Cambria Math"/>
+          </w:rPr>
+          <m:t>p</m:t>
+        </m:r>
+        <m:d>
+          <m:dPr>
+            <m:ctrlPr>
+              <w:rPr>
+                <w:rFonts w:ascii="Cambria Math" w:hAnsi="Cambria Math"/>
+                <w:i/>
+              </w:rPr>
+            </m:ctrlPr>
+          </m:dPr>
+          <m:e>
+            <m:r>
+              <w:rPr>
+                <w:rFonts w:ascii="Cambria Math" w:hAnsi="Cambria Math"/>
+              </w:rPr>
+              <m:t>X</m:t>
+            </m:r>
+          </m:e>
+        </m:d>
+        <m:r>
+          <w:rPr>
+            <w:rFonts w:ascii="Cambria Math" w:hAnsi="Cambria Math"/>
+          </w:rPr>
+          <m:t xml:space="preserve">= </m:t>
+        </m:r>
+        <m:r>
+          <w:rPr>
+            <w:rFonts w:ascii="Cambria Math" w:hAnsi="Cambria Math"/>
+          </w:rPr>
+          <m:t>β</m:t>
+        </m:r>
+        <m:r>
+          <m:rPr>
+            <m:sty m:val="p"/>
+          </m:rPr>
+          <w:rPr>
+            <w:rFonts w:ascii="Cambria Math" w:hAnsi="Cambria Math"/>
+          </w:rPr>
+          <m:t>0+</m:t>
+        </m:r>
+        <m:r>
+          <m:rPr>
+            <m:sty m:val="p"/>
+          </m:rPr>
+          <w:rPr>
+            <w:rFonts w:ascii="Cambria Math" w:hAnsi="Cambria Math"/>
+          </w:rPr>
+          <m:t>β</m:t>
+        </m:r>
+        <m:r>
+          <m:rPr>
+            <m:sty m:val="p"/>
+          </m:rPr>
+          <w:rPr>
+            <w:rFonts w:ascii="Cambria Math" w:hAnsi="Cambria Math"/>
+          </w:rPr>
+          <m:t>1X</m:t>
+        </m:r>
+      </m:oMath>
+      <w:r>
+        <w:rPr>
+          <w:rFonts w:eastAsiaTheme="minorEastAsia"/>
+        </w:rPr>
+        <w:t xml:space="preserve"> ……….. 2.6</w:t>
+      </w:r>
+    </w:p>
+    <w:p>
+      <w:r>
+        <w:lastRenderedPageBreak/>
+        <w:t>Now logistic regression formula wi</w:t>
+      </w:r>
+      <w:r>
+        <w:t>ll be</w:t>
+      </w:r>
+      <w:r>
+        <w:t>:</w:t>
+      </w:r>
+    </w:p>
+    <w:p>
+      <w:pPr>
+        <w:jc w:val="center"/>
+        <w:rPr>
+          <w:rFonts w:eastAsiaTheme="minorEastAsia"/>
+        </w:rPr>
+      </w:pPr>
+      <m:oMath>
+        <m:r>
+          <w:rPr>
+            <w:rFonts w:ascii="Cambria Math" w:hAnsi="Cambria Math"/>
+          </w:rPr>
+          <m:t>p</m:t>
+        </m:r>
+        <m:d>
+          <m:dPr>
+            <m:ctrlPr>
+              <w:rPr>
+                <w:rFonts w:ascii="Cambria Math" w:hAnsi="Cambria Math"/>
+                <w:i/>
+              </w:rPr>
+            </m:ctrlPr>
+          </m:dPr>
+          <m:e>
+            <m:r>
+              <w:rPr>
+                <w:rFonts w:ascii="Cambria Math" w:hAnsi="Cambria Math"/>
+              </w:rPr>
+              <m:t>X</m:t>
+            </m:r>
+          </m:e>
+        </m:d>
+        <m:r>
+          <w:rPr>
+            <w:rFonts w:ascii="Cambria Math" w:hAnsi="Cambria Math"/>
+          </w:rPr>
+          <m:t xml:space="preserve">= </m:t>
+        </m:r>
+        <m:f>
+          <m:fPr>
+            <m:ctrlPr>
+              <w:rPr>
+                <w:rFonts w:ascii="Cambria Math" w:hAnsi="Cambria Math"/>
+                <w:i/>
+              </w:rPr>
+            </m:ctrlPr>
+          </m:fPr>
+          <m:num>
+            <m:sSup>
+              <m:sSupPr>
+                <m:ctrlPr>
+                  <w:rPr>
+                    <w:rFonts w:ascii="Cambria Math" w:hAnsi="Cambria Math"/>
+                    <w:i/>
+                  </w:rPr>
+                </m:ctrlPr>
+              </m:sSupPr>
+              <m:e>
+                <m:r>
+                  <w:rPr>
+                    <w:rFonts w:ascii="Cambria Math" w:hAnsi="Cambria Math"/>
+                  </w:rPr>
+                  <m:t>e</m:t>
+                </m:r>
+              </m:e>
+              <m:sup>
+                <m:r>
+                  <w:rPr>
+                    <w:rFonts w:ascii="Cambria Math" w:hAnsi="Cambria Math"/>
+                  </w:rPr>
+                  <m:t>β0+β1X</m:t>
+                </m:r>
+              </m:sup>
+            </m:sSup>
+          </m:num>
+          <m:den>
+            <m:r>
+              <w:rPr>
+                <w:rFonts w:ascii="Cambria Math" w:hAnsi="Cambria Math"/>
+              </w:rPr>
+              <m:t xml:space="preserve">1+ </m:t>
+            </m:r>
+            <m:sSup>
+              <m:sSupPr>
+                <m:ctrlPr>
+                  <w:rPr>
+                    <w:rFonts w:ascii="Cambria Math" w:hAnsi="Cambria Math"/>
+                    <w:i/>
+                  </w:rPr>
+                </m:ctrlPr>
+              </m:sSupPr>
+              <m:e>
+                <m:r>
+                  <w:rPr>
+                    <w:rFonts w:ascii="Cambria Math" w:hAnsi="Cambria Math"/>
+                  </w:rPr>
+                  <m:t>e</m:t>
+                </m:r>
+              </m:e>
+              <m:sup>
+                <m:r>
+                  <w:rPr>
+                    <w:rFonts w:ascii="Cambria Math" w:hAnsi="Cambria Math"/>
+                  </w:rPr>
+                  <m:t>β0+β1X</m:t>
+                </m:r>
+              </m:sup>
+            </m:sSup>
+          </m:den>
+        </m:f>
+      </m:oMath>
+      <w:r>
+        <w:rPr>
+          <w:rFonts w:eastAsiaTheme="minorEastAsia"/>
+        </w:rPr>
+        <w:t xml:space="preserve">  ……..</w:t>
+      </w:r>
+      <w:r>
+        <w:rPr>
+          <w:rFonts w:eastAsiaTheme="minorEastAsia"/>
+        </w:rPr>
+        <w:t xml:space="preserve"> 2.7</w:t>
+      </w:r>
+    </w:p>
+    <w:p/>
+    <w:p>
+      <w:pPr>
+        <w:pStyle w:val="Heading2"/>
+      </w:pPr>
+      <w:bookmarkStart w:id="11" w:name="_Toc501538277"/>
+      <w:r>
+        <w:t>2.9 Decision Tree</w:t>
+      </w:r>
+      <w:bookmarkEnd w:id="11"/>
+    </w:p>
+    <w:p>
+      <w:r>
+        <w:t xml:space="preserve">Decision tree is a tree based model which can be applied on both regression </w:t>
+      </w:r>
+      <w:r>
+        <w:t>and classification model. As our problem is classification problem</w:t>
+      </w:r>
+      <w:r>
+        <w:t xml:space="preserve">, here we discuss about classification model. </w:t>
+      </w:r>
+      <w:r>
+        <w:t xml:space="preserve">In decision tree </w:t>
+      </w:r>
+      <w:r>
+        <w:t xml:space="preserve">main challenge is to set the decision node. </w:t>
+      </w:r>
+      <w:r>
+        <w:t>Here we select</w:t>
+      </w:r>
+      <w:r>
+        <w:t xml:space="preserve"> that </w:t>
+      </w:r>
+      <w:r>
+        <w:t xml:space="preserve">feature as decision node which feature gives us best </w:t>
+      </w:r>
+      <w:r>
+        <w:t>result</w:t>
+      </w:r>
+      <w:r>
+        <w:t xml:space="preserve"> from the training data</w:t>
+      </w:r>
+      <w:r>
+        <w:t xml:space="preserve"> and we split the data based on that feature.</w:t>
+      </w:r>
+      <w:r>
+        <w:t xml:space="preserve"> Then again we decide now which feature gives us best result</w:t>
+      </w:r>
+      <w:r>
+        <w:t xml:space="preserve"> </w:t>
+      </w:r>
+      <w:r>
+        <w:t>and will continue until we get only</w:t>
+      </w:r>
+      <w:r>
+        <w:t xml:space="preserve"> the class. </w:t>
+      </w:r>
+      <w:r>
+        <w:t xml:space="preserve">To take this decision we can use </w:t>
+      </w:r>
+      <w:proofErr w:type="spellStart"/>
+      <w:r>
+        <w:t>gini</w:t>
+      </w:r>
+      <w:proofErr w:type="spellEnd"/>
+      <w:r>
+        <w:t xml:space="preserve"> index or cross entropy</w:t>
+      </w:r>
+      <w:r>
+        <w:t>.</w:t>
+      </w:r>
+    </w:p>
+    <w:p>
+      <w:r>
+        <w:t>Gini index:</w:t>
+      </w:r>
+    </w:p>
+    <w:p>
+      <w:pPr>
+        <w:jc w:val="center"/>
+        <w:rPr>
+          <w:rFonts w:eastAsiaTheme="minorEastAsia"/>
+        </w:rPr>
+      </w:pPr>
+      <m:oMath>
+        <m:r>
+          <w:rPr>
+            <w:rFonts w:ascii="Cambria Math" w:hAnsi="Cambria Math"/>
+          </w:rPr>
+          <m:t xml:space="preserve">G= </m:t>
+        </m:r>
+        <m:nary>
+          <m:naryPr>
+            <m:chr m:val="∑"/>
+            <m:limLoc m:val="undOvr"/>
+            <m:ctrlPr>
+              <w:rPr>
+                <w:rFonts w:ascii="Cambria Math" w:hAnsi="Cambria Math"/>
+                <w:i/>
+              </w:rPr>
+            </m:ctrlPr>
+          </m:naryPr>
+          <m:sub>
+            <m:r>
+              <w:rPr>
+                <w:rFonts w:ascii="Cambria Math" w:hAnsi="Cambria Math"/>
+              </w:rPr>
+              <m:t>k=1</m:t>
+            </m:r>
+          </m:sub>
+          <m:sup>
+            <m:r>
+              <w:rPr>
+                <w:rFonts w:ascii="Cambria Math" w:hAnsi="Cambria Math"/>
+              </w:rPr>
+              <m:t>K</m:t>
+            </m:r>
+          </m:sup>
+          <m:e>
+            <m:r>
+              <w:rPr>
+                <w:rFonts w:ascii="Cambria Math" w:hAnsi="Cambria Math"/>
+              </w:rPr>
+              <m:t>Pk</m:t>
+            </m:r>
+            <m:d>
+              <m:dPr>
+                <m:ctrlPr>
+                  <w:rPr>
+                    <w:rFonts w:ascii="Cambria Math" w:hAnsi="Cambria Math"/>
+                    <w:i/>
+                  </w:rPr>
+                </m:ctrlPr>
+              </m:dPr>
+              <m:e>
+                <m:r>
+                  <w:rPr>
+                    <w:rFonts w:ascii="Cambria Math" w:hAnsi="Cambria Math"/>
+                  </w:rPr>
+                  <m:t>1 -Pk</m:t>
+                </m:r>
+              </m:e>
+            </m:d>
+            <m:r>
+              <w:rPr>
+                <w:rFonts w:ascii="Cambria Math" w:hAnsi="Cambria Math"/>
+              </w:rPr>
+              <m:t xml:space="preserve">   </m:t>
+            </m:r>
+          </m:e>
+        </m:nary>
+      </m:oMath>
+      <w:r>
+        <w:rPr>
+          <w:rFonts w:eastAsiaTheme="minorEastAsia"/>
+        </w:rPr>
+        <w:t>………..  2.8</w:t>
+      </w:r>
+    </w:p>
+    <w:p>
+      <w:r>
+        <w:t>Entropy:</w:t>
+      </w:r>
+    </w:p>
+    <w:p>
+      <w:pPr>
+        <w:jc w:val="center"/>
+        <w:rPr>
+          <w:rFonts w:eastAsiaTheme="minorEastAsia"/>
+        </w:rPr>
+      </w:pPr>
+      <m:oMath>
+        <m:r>
+          <w:rPr>
+            <w:rFonts w:ascii="Cambria Math" w:hAnsi="Cambria Math"/>
+          </w:rPr>
+          <m:t xml:space="preserve">D= </m:t>
+        </m:r>
+        <m:nary>
+          <m:naryPr>
+            <m:chr m:val="∑"/>
+            <m:limLoc m:val="undOvr"/>
+            <m:ctrlPr>
+              <w:rPr>
+                <w:rFonts w:ascii="Cambria Math" w:hAnsi="Cambria Math"/>
+                <w:i/>
+              </w:rPr>
+            </m:ctrlPr>
+          </m:naryPr>
+          <m:sub>
+            <m:r>
+              <w:rPr>
+                <w:rFonts w:ascii="Cambria Math" w:hAnsi="Cambria Math"/>
+              </w:rPr>
+              <m:t>k=1</m:t>
+            </m:r>
+          </m:sub>
+          <m:sup>
+            <m:r>
+              <w:rPr>
+                <w:rFonts w:ascii="Cambria Math" w:hAnsi="Cambria Math"/>
+              </w:rPr>
+              <m:t>K</m:t>
+            </m:r>
+          </m:sup>
+          <m:e>
+            <m:r>
+              <w:rPr>
+                <w:rFonts w:ascii="Cambria Math" w:hAnsi="Cambria Math"/>
+              </w:rPr>
+              <m:t>Pk</m:t>
+            </m:r>
+            <m:func>
+              <m:funcPr>
+                <m:ctrlPr>
+                  <w:rPr>
+                    <w:rFonts w:ascii="Cambria Math" w:hAnsi="Cambria Math"/>
+                    <w:i/>
+                  </w:rPr>
+                </m:ctrlPr>
+              </m:funcPr>
+              <m:fName>
+                <m:r>
+                  <m:rPr>
+                    <m:sty m:val="p"/>
+                  </m:rPr>
+                  <w:rPr>
+                    <w:rFonts w:ascii="Cambria Math" w:hAnsi="Cambria Math"/>
+                  </w:rPr>
+                  <m:t>log</m:t>
+                </m:r>
+              </m:fName>
+              <m:e>
+                <m:r>
+                  <w:rPr>
+                    <w:rFonts w:ascii="Cambria Math" w:hAnsi="Cambria Math"/>
+                  </w:rPr>
+                  <m:t>Pk</m:t>
+                </m:r>
+              </m:e>
+            </m:func>
+          </m:e>
+        </m:nary>
+      </m:oMath>
+      <w:r>
+        <w:rPr>
+          <w:rFonts w:eastAsiaTheme="minorEastAsia"/>
+        </w:rPr>
+        <w:t xml:space="preserve"> ………….. … 2.9</w:t>
+      </w:r>
+    </w:p>
+    <w:p>
+      <w:r>
+        <w:tab/>
+        <w:t xml:space="preserve">Here, </w:t>
+      </w:r>
+      <w:proofErr w:type="spellStart"/>
+      <w:r>
+        <w:t>Pk</w:t>
+      </w:r>
+      <w:proofErr w:type="spellEnd"/>
+      <w:r>
+        <w:t xml:space="preserve"> estimated probability of that class</w:t>
+      </w:r>
+    </w:p>
+    <w:p/>
+    <w:p>
+      <w:pPr>
+        <w:jc w:val="center"/>
+      </w:pPr>
     </w:p>
     <w:p/>
     <w:p/>
@@ -5744,13 +6583,11 @@
     <w:p/>
     <w:p/>
     <w:p/>
-    <w:p/>
-    <w:p/>
     <w:p>
       <w:pPr>
         <w:pStyle w:val="Heading1"/>
       </w:pPr>
-      <w:bookmarkStart w:id="10" w:name="_Toc501496861"/>
+      <w:bookmarkStart w:id="12" w:name="_Toc501538278"/>
       <w:r>
         <w:lastRenderedPageBreak/>
         <w:t xml:space="preserve">3 </w:t>
@@ -5758,7 +6595,7 @@
       <w:r>
         <w:t>Literature Review</w:t>
       </w:r>
-      <w:bookmarkEnd w:id="10"/>
+      <w:bookmarkEnd w:id="12"/>
     </w:p>
     <w:p>
       <w:pPr>
@@ -6774,6 +7611,9 @@
     </w:p>
     <w:p>
       <w:pPr>
+        <w:tabs>
+          <w:tab w:val="left" w:pos="6412"/>
+        </w:tabs>
         <w:jc w:val="left"/>
         <w:rPr>
           <w:color w:val="000000"/>
@@ -6783,16 +7623,36 @@
         <w:rPr>
           <w:color w:val="000000"/>
         </w:rPr>
+        <w:tab/>
+      </w:r>
+    </w:p>
+    <w:p>
+      <w:pPr>
+        <w:tabs>
+          <w:tab w:val="left" w:pos="6412"/>
+        </w:tabs>
+        <w:jc w:val="left"/>
+        <w:rPr>
+          <w:color w:val="000000"/>
+        </w:rPr>
+      </w:pPr>
+      <w:r>
         <w:br w:type="page"/>
       </w:r>
+      <w:r>
+        <w:rPr>
+          <w:color w:val="000000"/>
+        </w:rPr>
+        <w:lastRenderedPageBreak/>
+        <w:tab/>
+      </w:r>
     </w:p>
     <w:p>
       <w:pPr>
         <w:pStyle w:val="Heading1"/>
       </w:pPr>
-      <w:bookmarkStart w:id="11" w:name="_Toc501496862"/>
-      <w:r>
-        <w:lastRenderedPageBreak/>
+      <w:bookmarkStart w:id="13" w:name="_Toc501538279"/>
+      <w:r>
         <w:t xml:space="preserve">4 </w:t>
       </w:r>
       <w:r>
@@ -6801,7 +7661,7 @@
       <w:r>
         <w:t>ethodology</w:t>
       </w:r>
-      <w:bookmarkEnd w:id="11"/>
+      <w:bookmarkEnd w:id="13"/>
     </w:p>
     <w:p>
       <w:r>
@@ -6906,7 +7766,7 @@
       <w:pPr>
         <w:pStyle w:val="Heading3"/>
       </w:pPr>
-      <w:bookmarkStart w:id="12" w:name="_Toc501496863"/>
+      <w:bookmarkStart w:id="14" w:name="_Toc501538280"/>
       <w:r>
         <w:t>4</w:t>
       </w:r>
@@ -6916,7 +7776,7 @@
       <w:r>
         <w:t>Unsupervised Approach</w:t>
       </w:r>
-      <w:bookmarkEnd w:id="12"/>
+      <w:bookmarkEnd w:id="14"/>
       <w:r>
         <w:t xml:space="preserve"> </w:t>
       </w:r>
@@ -7045,14 +7905,14 @@
       <w:pPr>
         <w:pStyle w:val="Heading3"/>
       </w:pPr>
-      <w:bookmarkStart w:id="13" w:name="_Toc501496864"/>
+      <w:bookmarkStart w:id="15" w:name="_Toc501538281"/>
       <w:r>
         <w:t>4</w:t>
       </w:r>
       <w:r>
         <w:t>.2 Supervised Approach</w:t>
       </w:r>
-      <w:bookmarkEnd w:id="13"/>
+      <w:bookmarkEnd w:id="15"/>
     </w:p>
     <w:p>
       <w:r>
@@ -7145,7 +8005,7 @@
       <w:pPr>
         <w:pStyle w:val="Heading3"/>
       </w:pPr>
-      <w:bookmarkStart w:id="14" w:name="_Toc501496865"/>
+      <w:bookmarkStart w:id="16" w:name="_Toc501538282"/>
       <w:r>
         <w:lastRenderedPageBreak/>
         <w:t>4</w:t>
@@ -7153,7 +8013,7 @@
       <w:r>
         <w:t>.3 Semi-Supervised Approach</w:t>
       </w:r>
-      <w:bookmarkEnd w:id="14"/>
+      <w:bookmarkEnd w:id="16"/>
     </w:p>
     <w:p>
       <w:r>
@@ -7392,7 +8252,7 @@
       <w:pPr>
         <w:pStyle w:val="Heading1"/>
       </w:pPr>
-      <w:bookmarkStart w:id="15" w:name="_Toc501496866"/>
+      <w:bookmarkStart w:id="17" w:name="_Toc501538283"/>
       <w:r>
         <w:lastRenderedPageBreak/>
         <w:t xml:space="preserve">5 </w:t>
@@ -7400,7 +8260,7 @@
       <w:r>
         <w:t>Result Analysis</w:t>
       </w:r>
-      <w:bookmarkEnd w:id="15"/>
+      <w:bookmarkEnd w:id="17"/>
     </w:p>
     <w:p>
       <w:r>
@@ -7988,7 +8848,7 @@
       <w:pPr>
         <w:pStyle w:val="Heading2"/>
       </w:pPr>
-      <w:bookmarkStart w:id="16" w:name="_Toc501496867"/>
+      <w:bookmarkStart w:id="18" w:name="_Toc501538284"/>
       <w:r>
         <w:t>5</w:t>
       </w:r>
@@ -7998,7 +8858,7 @@
       <w:r>
         <w:t xml:space="preserve"> Each Approaches</w:t>
       </w:r>
-      <w:bookmarkEnd w:id="16"/>
+      <w:bookmarkEnd w:id="18"/>
     </w:p>
     <w:p>
       <w:r>
@@ -8016,14 +8876,14 @@
       <w:pPr>
         <w:pStyle w:val="Heading3"/>
       </w:pPr>
-      <w:bookmarkStart w:id="17" w:name="_Toc501496868"/>
+      <w:bookmarkStart w:id="19" w:name="_Toc501538285"/>
       <w:r>
         <w:t>5</w:t>
       </w:r>
       <w:r>
         <w:t>.1.1 Unsupervised Approach</w:t>
       </w:r>
-      <w:bookmarkEnd w:id="17"/>
+      <w:bookmarkEnd w:id="19"/>
     </w:p>
     <w:p>
       <w:r>
@@ -8095,7 +8955,7 @@
           <w:szCs w:val="24"/>
         </w:rPr>
       </w:pPr>
-      <w:bookmarkStart w:id="18" w:name="_Toc501497225"/>
+      <w:bookmarkStart w:id="20" w:name="_Toc501497225"/>
       <w:r>
         <w:rPr>
           <w:b/>
@@ -8160,7 +9020,7 @@
         </w:rPr>
         <w:t>: Result of similarity histogram based clustering</w:t>
       </w:r>
-      <w:bookmarkEnd w:id="18"/>
+      <w:bookmarkEnd w:id="20"/>
     </w:p>
     <w:tbl>
       <w:tblPr>
@@ -8377,7 +9237,7 @@
       <w:pPr>
         <w:pStyle w:val="Heading3"/>
       </w:pPr>
-      <w:bookmarkStart w:id="19" w:name="_Toc501496869"/>
+      <w:bookmarkStart w:id="21" w:name="_Toc501538286"/>
       <w:r>
         <w:lastRenderedPageBreak/>
         <w:t>5</w:t>
@@ -8385,7 +9245,7 @@
       <w:r>
         <w:t>.1.2 Supervised Approach</w:t>
       </w:r>
-      <w:bookmarkEnd w:id="19"/>
+      <w:bookmarkEnd w:id="21"/>
     </w:p>
     <w:p>
       <w:r>
@@ -8527,7 +9387,7 @@
           <w:szCs w:val="24"/>
         </w:rPr>
       </w:pPr>
-      <w:bookmarkStart w:id="20" w:name="_Toc501497226"/>
+      <w:bookmarkStart w:id="22" w:name="_Toc501497226"/>
       <w:r>
         <w:rPr>
           <w:b/>
@@ -8601,7 +9461,7 @@
         </w:rPr>
         <w:t xml:space="preserve"> Result of Naive Bayes Approach</w:t>
       </w:r>
-      <w:bookmarkEnd w:id="20"/>
+      <w:bookmarkEnd w:id="22"/>
     </w:p>
     <w:tbl>
       <w:tblPr>
@@ -9013,7 +9873,7 @@
           <w:szCs w:val="24"/>
         </w:rPr>
       </w:pPr>
-      <w:bookmarkStart w:id="21" w:name="_Toc501496876"/>
+      <w:bookmarkStart w:id="23" w:name="_Toc501496876"/>
       <w:r>
         <w:rPr>
           <w:b/>
@@ -9078,7 +9938,7 @@
         </w:rPr>
         <w:t>: Naive Bayes</w:t>
       </w:r>
-      <w:bookmarkEnd w:id="21"/>
+      <w:bookmarkEnd w:id="23"/>
     </w:p>
     <w:p/>
     <w:p>
@@ -9136,15 +9996,7 @@
         <w:t>y of this approach is 59% for 200 features, 60% for 100 features, 60% for 5</w:t>
       </w:r>
       <w:r>
-        <w:t xml:space="preserve">0 features </w:t>
-      </w:r>
-      <w:proofErr w:type="gramStart"/>
-      <w:r>
-        <w:t>and</w:t>
-      </w:r>
-      <w:proofErr w:type="gramEnd"/>
-      <w:r>
-        <w:t xml:space="preserve"> 60</w:t>
+        <w:t>0 features and 60</w:t>
       </w:r>
       <w:r>
         <w:t>% for 25</w:t>
@@ -9239,7 +10091,7 @@
           <w:szCs w:val="24"/>
         </w:rPr>
       </w:pPr>
-      <w:bookmarkStart w:id="22" w:name="_Toc501497227"/>
+      <w:bookmarkStart w:id="24" w:name="_Toc501497227"/>
       <w:r>
         <w:rPr>
           <w:b/>
@@ -9314,7 +10166,7 @@
         </w:rPr>
         <w:t xml:space="preserve"> Result of Logistic Regression Approach</w:t>
       </w:r>
-      <w:bookmarkEnd w:id="22"/>
+      <w:bookmarkEnd w:id="24"/>
     </w:p>
     <w:tbl>
       <w:tblPr>
@@ -9707,7 +10559,7 @@
           <w:szCs w:val="24"/>
         </w:rPr>
       </w:pPr>
-      <w:bookmarkStart w:id="23" w:name="_Toc501496877"/>
+      <w:bookmarkStart w:id="25" w:name="_Toc501496877"/>
       <w:r>
         <w:rPr>
           <w:b/>
@@ -9772,7 +10624,7 @@
         </w:rPr>
         <w:t>: Logistic Regression</w:t>
       </w:r>
-      <w:bookmarkEnd w:id="23"/>
+      <w:bookmarkEnd w:id="25"/>
     </w:p>
     <w:p>
       <w:r>
@@ -9917,7 +10769,7 @@
           <w:szCs w:val="24"/>
         </w:rPr>
       </w:pPr>
-      <w:bookmarkStart w:id="24" w:name="_Toc501497228"/>
+      <w:bookmarkStart w:id="26" w:name="_Toc501497228"/>
       <w:r>
         <w:rPr>
           <w:b/>
@@ -9991,7 +10843,7 @@
         </w:rPr>
         <w:t xml:space="preserve"> Result of Decision Tree Approach</w:t>
       </w:r>
-      <w:bookmarkEnd w:id="24"/>
+      <w:bookmarkEnd w:id="26"/>
     </w:p>
     <w:tbl>
       <w:tblPr>
@@ -10340,7 +11192,7 @@
           <w:szCs w:val="24"/>
         </w:rPr>
       </w:pPr>
-      <w:bookmarkStart w:id="25" w:name="_Toc501496878"/>
+      <w:bookmarkStart w:id="27" w:name="_Toc501496878"/>
       <w:r>
         <w:rPr>
           <w:b/>
@@ -10405,7 +11257,7 @@
         </w:rPr>
         <w:t>: Decision Tree</w:t>
       </w:r>
-      <w:bookmarkEnd w:id="25"/>
+      <w:bookmarkEnd w:id="27"/>
     </w:p>
     <w:p>
       <w:pPr>
@@ -10426,13 +11278,8 @@
         <w:t xml:space="preserve"> the result we can say that decision tree is not suitable </w:t>
       </w:r>
       <w:r>
-        <w:t xml:space="preserve">for text classification </w:t>
-      </w:r>
-      <w:proofErr w:type="gramStart"/>
-      <w:r>
-        <w:t>because</w:t>
-      </w:r>
-      <w:proofErr w:type="gramEnd"/>
+        <w:t>for text classification because</w:t>
+      </w:r>
       <w:r>
         <w:t xml:space="preserve"> complexity of decision tree is huge when number of features is huge</w:t>
       </w:r>
@@ -10451,14 +11298,14 @@
       <w:r>
         <w:t xml:space="preserve"> </w:t>
       </w:r>
-      <w:bookmarkStart w:id="26" w:name="_Toc501496870"/>
+      <w:bookmarkStart w:id="28" w:name="_Toc501538287"/>
       <w:r>
         <w:t>5</w:t>
       </w:r>
       <w:r>
         <w:t>.1.3 Semi-Supervised Approach</w:t>
       </w:r>
-      <w:bookmarkEnd w:id="26"/>
+      <w:bookmarkEnd w:id="28"/>
     </w:p>
     <w:p>
       <w:r>
@@ -10614,7 +11461,7 @@
           <w:szCs w:val="24"/>
         </w:rPr>
       </w:pPr>
-      <w:bookmarkStart w:id="27" w:name="_Toc501497229"/>
+      <w:bookmarkStart w:id="29" w:name="_Toc501497229"/>
       <w:r>
         <w:rPr>
           <w:b/>
@@ -10680,7 +11527,7 @@
         </w:rPr>
         <w:t>: Result of Self-Learning Approach</w:t>
       </w:r>
-      <w:bookmarkEnd w:id="27"/>
+      <w:bookmarkEnd w:id="29"/>
     </w:p>
     <w:tbl>
       <w:tblPr>
@@ -11076,7 +11923,7 @@
           <w:szCs w:val="24"/>
         </w:rPr>
       </w:pPr>
-      <w:bookmarkStart w:id="28" w:name="_Toc501496879"/>
+      <w:bookmarkStart w:id="30" w:name="_Toc501496879"/>
       <w:r>
         <w:rPr>
           <w:b/>
@@ -11141,7 +11988,7 @@
         </w:rPr>
         <w:t>: Self-Learning</w:t>
       </w:r>
-      <w:bookmarkEnd w:id="28"/>
+      <w:bookmarkEnd w:id="30"/>
     </w:p>
     <w:p/>
     <w:p>
@@ -11167,7 +12014,7 @@
       <w:pPr>
         <w:pStyle w:val="Heading2"/>
       </w:pPr>
-      <w:bookmarkStart w:id="29" w:name="_Toc501496871"/>
+      <w:bookmarkStart w:id="31" w:name="_Toc501538288"/>
       <w:r>
         <w:lastRenderedPageBreak/>
         <w:t>5.2</w:t>
@@ -11178,7 +12025,7 @@
       <w:r>
         <w:t>of different approaches</w:t>
       </w:r>
-      <w:bookmarkEnd w:id="29"/>
+      <w:bookmarkEnd w:id="31"/>
     </w:p>
     <w:p>
       <w:r>
@@ -11259,7 +12106,7 @@
           <w:szCs w:val="24"/>
         </w:rPr>
       </w:pPr>
-      <w:bookmarkStart w:id="30" w:name="_Toc501496880"/>
+      <w:bookmarkStart w:id="32" w:name="_Toc501496880"/>
       <w:r>
         <w:rPr>
           <w:b/>
@@ -11324,7 +12171,7 @@
         </w:rPr>
         <w:t>: Comparison of Different Approaches</w:t>
       </w:r>
-      <w:bookmarkEnd w:id="30"/>
+      <w:bookmarkEnd w:id="32"/>
     </w:p>
     <w:p>
       <w:pPr>
@@ -11339,7 +12186,7 @@
       <w:pPr>
         <w:pStyle w:val="Heading1"/>
       </w:pPr>
-      <w:bookmarkStart w:id="31" w:name="_Toc501496872"/>
+      <w:bookmarkStart w:id="33" w:name="_Toc501538289"/>
       <w:r>
         <w:lastRenderedPageBreak/>
         <w:t>6</w:t>
@@ -11350,9 +12197,8 @@
       <w:r>
         <w:t xml:space="preserve"> &amp; Future Scope</w:t>
       </w:r>
-      <w:bookmarkEnd w:id="31"/>
-    </w:p>
-    <w:p/>
+      <w:bookmarkEnd w:id="33"/>
+    </w:p>
     <w:p>
       <w:r>
         <w:t xml:space="preserve">The aim of this research was </w:t>
@@ -11402,46 +12248,55 @@
       <w:r>
         <w:t xml:space="preserve"> </w:t>
       </w:r>
+    </w:p>
+    <w:p>
+      <w:r>
+        <w:t xml:space="preserve">Here, we have </w:t>
+      </w:r>
+      <w:r>
+        <w:t>make comparison based on only one dataset</w:t>
+      </w:r>
+      <w:r>
+        <w:t>. In future we could compare</w:t>
+      </w:r>
+      <w:r>
+        <w:t xml:space="preserve"> based on multiple dataset</w:t>
+      </w:r>
+      <w:r>
+        <w:t xml:space="preserve"> and we can</w:t>
+      </w:r>
+      <w:r>
+        <w:t xml:space="preserve"> use</w:t>
+      </w:r>
+      <w:r>
+        <w:t xml:space="preserve"> advance machine learning approach</w:t>
+      </w:r>
+      <w:r>
+        <w:t>es</w:t>
+      </w:r>
+      <w:r>
+        <w:t xml:space="preserve"> such support vector machine, deep learning etc.</w:t>
+      </w:r>
       <w:r>
         <w:br w:type="page"/>
       </w:r>
     </w:p>
     <w:p>
       <w:pPr>
-        <w:spacing w:before="0" w:after="160"/>
-        <w:jc w:val="left"/>
-      </w:pPr>
-    </w:p>
-    <w:p>
-      <w:pPr>
-        <w:spacing w:before="0" w:after="160"/>
-        <w:jc w:val="left"/>
-        <w:rPr>
-          <w:rFonts w:eastAsiaTheme="majorEastAsia" w:cstheme="majorBidi"/>
-          <w:color w:val="2E74B5" w:themeColor="accent1" w:themeShade="BF"/>
-          <w:sz w:val="36"/>
-          <w:szCs w:val="26"/>
-        </w:rPr>
-      </w:pPr>
-    </w:p>
-    <w:p>
-      <w:pPr>
-        <w:pStyle w:val="Heading2"/>
-        <w:ind w:left="101" w:right="101"/>
+        <w:pStyle w:val="Heading1"/>
         <w:rPr>
           <w:color w:val="000000"/>
         </w:rPr>
       </w:pPr>
-      <w:bookmarkStart w:id="32" w:name="_Toc501496873"/>
+      <w:bookmarkStart w:id="34" w:name="_Toc501538290"/>
+      <w:r>
+        <w:lastRenderedPageBreak/>
+        <w:t xml:space="preserve">7 </w:t>
+      </w:r>
       <w:r>
         <w:t>References</w:t>
       </w:r>
-      <w:bookmarkEnd w:id="32"/>
-    </w:p>
-    <w:p>
-      <w:pPr>
-        <w:ind w:left="101" w:right="101"/>
-      </w:pPr>
+      <w:bookmarkEnd w:id="34"/>
     </w:p>
     <w:p>
       <w:pPr>
@@ -12314,7 +13169,7 @@
           <w:rPr>
             <w:noProof/>
           </w:rPr>
-          <w:t>17</w:t>
+          <w:t>14</w:t>
         </w:r>
         <w:r>
           <w:rPr>
@@ -15935,6 +16790,7 @@
   <w:style w:type="character" w:default="1" w:styleId="DefaultParagraphFont">
     <w:name w:val="Default Paragraph Font"/>
     <w:uiPriority w:val="1"/>
+    <w:semiHidden/>
     <w:unhideWhenUsed/>
   </w:style>
   <w:style w:type="table" w:default="1" w:styleId="TableNormal">
@@ -16565,11 +17421,11 @@
           <c:showBubbleSize val="0"/>
         </c:dLbls>
         <c:gapWidth val="150"/>
-        <c:axId val="457245904"/>
-        <c:axId val="546552360"/>
+        <c:axId val="412441648"/>
+        <c:axId val="412437336"/>
       </c:barChart>
       <c:catAx>
-        <c:axId val="457245904"/>
+        <c:axId val="412441648"/>
         <c:scaling>
           <c:orientation val="minMax"/>
         </c:scaling>
@@ -16579,7 +17435,7 @@
         <c:majorTickMark val="out"/>
         <c:minorTickMark val="none"/>
         <c:tickLblPos val="nextTo"/>
-        <c:crossAx val="546552360"/>
+        <c:crossAx val="412437336"/>
         <c:crosses val="autoZero"/>
         <c:auto val="1"/>
         <c:lblAlgn val="ctr"/>
@@ -16587,7 +17443,7 @@
         <c:noMultiLvlLbl val="0"/>
       </c:catAx>
       <c:valAx>
-        <c:axId val="546552360"/>
+        <c:axId val="412437336"/>
         <c:scaling>
           <c:orientation val="minMax"/>
         </c:scaling>
@@ -16598,7 +17454,7 @@
         <c:majorTickMark val="out"/>
         <c:minorTickMark val="none"/>
         <c:tickLblPos val="nextTo"/>
-        <c:crossAx val="457245904"/>
+        <c:crossAx val="412441648"/>
         <c:crosses val="autoZero"/>
         <c:crossBetween val="between"/>
       </c:valAx>
@@ -16875,11 +17731,11 @@
           <c:showBubbleSize val="0"/>
         </c:dLbls>
         <c:gapWidth val="150"/>
-        <c:axId val="546551184"/>
-        <c:axId val="546550008"/>
+        <c:axId val="412443216"/>
+        <c:axId val="412440472"/>
       </c:barChart>
       <c:catAx>
-        <c:axId val="546551184"/>
+        <c:axId val="412443216"/>
         <c:scaling>
           <c:orientation val="minMax"/>
         </c:scaling>
@@ -16889,7 +17745,7 @@
         <c:majorTickMark val="out"/>
         <c:minorTickMark val="none"/>
         <c:tickLblPos val="nextTo"/>
-        <c:crossAx val="546550008"/>
+        <c:crossAx val="412440472"/>
         <c:crosses val="autoZero"/>
         <c:auto val="1"/>
         <c:lblAlgn val="ctr"/>
@@ -16897,7 +17753,7 @@
         <c:noMultiLvlLbl val="0"/>
       </c:catAx>
       <c:valAx>
-        <c:axId val="546550008"/>
+        <c:axId val="412440472"/>
         <c:scaling>
           <c:orientation val="minMax"/>
         </c:scaling>
@@ -16908,7 +17764,7 @@
         <c:majorTickMark val="out"/>
         <c:minorTickMark val="none"/>
         <c:tickLblPos val="nextTo"/>
-        <c:crossAx val="546551184"/>
+        <c:crossAx val="412443216"/>
         <c:crosses val="autoZero"/>
         <c:crossBetween val="between"/>
       </c:valAx>
@@ -17128,11 +17984,11 @@
           <c:showBubbleSize val="0"/>
         </c:dLbls>
         <c:gapWidth val="150"/>
-        <c:axId val="546550400"/>
-        <c:axId val="546548832"/>
+        <c:axId val="412439688"/>
+        <c:axId val="412444000"/>
       </c:barChart>
       <c:catAx>
-        <c:axId val="546550400"/>
+        <c:axId val="412439688"/>
         <c:scaling>
           <c:orientation val="minMax"/>
         </c:scaling>
@@ -17142,7 +17998,7 @@
         <c:majorTickMark val="out"/>
         <c:minorTickMark val="none"/>
         <c:tickLblPos val="nextTo"/>
-        <c:crossAx val="546548832"/>
+        <c:crossAx val="412444000"/>
         <c:crosses val="autoZero"/>
         <c:auto val="1"/>
         <c:lblAlgn val="ctr"/>
@@ -17150,7 +18006,7 @@
         <c:noMultiLvlLbl val="0"/>
       </c:catAx>
       <c:valAx>
-        <c:axId val="546548832"/>
+        <c:axId val="412444000"/>
         <c:scaling>
           <c:orientation val="minMax"/>
         </c:scaling>
@@ -17161,7 +18017,7 @@
         <c:majorTickMark val="out"/>
         <c:minorTickMark val="none"/>
         <c:tickLblPos val="nextTo"/>
-        <c:crossAx val="546550400"/>
+        <c:crossAx val="412439688"/>
         <c:crosses val="autoZero"/>
         <c:crossBetween val="between"/>
       </c:valAx>
@@ -17438,11 +18294,11 @@
           <c:showBubbleSize val="0"/>
         </c:dLbls>
         <c:gapWidth val="150"/>
-        <c:axId val="546551968"/>
-        <c:axId val="546549224"/>
+        <c:axId val="412444392"/>
+        <c:axId val="410006104"/>
       </c:barChart>
       <c:catAx>
-        <c:axId val="546551968"/>
+        <c:axId val="412444392"/>
         <c:scaling>
           <c:orientation val="minMax"/>
         </c:scaling>
@@ -17452,7 +18308,7 @@
         <c:majorTickMark val="out"/>
         <c:minorTickMark val="none"/>
         <c:tickLblPos val="nextTo"/>
-        <c:crossAx val="546549224"/>
+        <c:crossAx val="410006104"/>
         <c:crosses val="autoZero"/>
         <c:auto val="1"/>
         <c:lblAlgn val="ctr"/>
@@ -17460,7 +18316,7 @@
         <c:noMultiLvlLbl val="0"/>
       </c:catAx>
       <c:valAx>
-        <c:axId val="546549224"/>
+        <c:axId val="410006104"/>
         <c:scaling>
           <c:orientation val="minMax"/>
         </c:scaling>
@@ -17471,7 +18327,7 @@
         <c:majorTickMark val="out"/>
         <c:minorTickMark val="none"/>
         <c:tickLblPos val="nextTo"/>
-        <c:crossAx val="546551968"/>
+        <c:crossAx val="412444392"/>
         <c:crosses val="autoZero"/>
         <c:crossBetween val="between"/>
       </c:valAx>
@@ -17805,11 +18661,11 @@
           <c:showBubbleSize val="0"/>
         </c:dLbls>
         <c:gapWidth val="150"/>
-        <c:axId val="551866560"/>
-        <c:axId val="551866952"/>
+        <c:axId val="410001008"/>
+        <c:axId val="410005712"/>
       </c:barChart>
       <c:catAx>
-        <c:axId val="551866560"/>
+        <c:axId val="410001008"/>
         <c:scaling>
           <c:orientation val="minMax"/>
         </c:scaling>
@@ -17819,7 +18675,7 @@
         <c:majorTickMark val="out"/>
         <c:minorTickMark val="none"/>
         <c:tickLblPos val="nextTo"/>
-        <c:crossAx val="551866952"/>
+        <c:crossAx val="410005712"/>
         <c:crosses val="autoZero"/>
         <c:auto val="1"/>
         <c:lblAlgn val="ctr"/>
@@ -17827,7 +18683,7 @@
         <c:noMultiLvlLbl val="0"/>
       </c:catAx>
       <c:valAx>
-        <c:axId val="551866952"/>
+        <c:axId val="410005712"/>
         <c:scaling>
           <c:orientation val="minMax"/>
         </c:scaling>
@@ -17838,7 +18694,7 @@
         <c:majorTickMark val="out"/>
         <c:minorTickMark val="none"/>
         <c:tickLblPos val="nextTo"/>
-        <c:crossAx val="551866560"/>
+        <c:crossAx val="410001008"/>
         <c:crosses val="autoZero"/>
         <c:crossBetween val="between"/>
       </c:valAx>
@@ -18018,6 +18874,7 @@
     <w:rsid w:val="00057540"/>
     <w:rsid w:val="003B411B"/>
     <w:rsid w:val="0042171E"/>
+    <w:rsid w:val="00426A9E"/>
     <w:rsid w:val="0062522E"/>
     <w:rsid w:val="009D2AB0"/>
     <w:rsid w:val="00A374B0"/>
@@ -18525,6 +19382,23 @@
       <w:spacing w:after="160" w:line="259" w:lineRule="auto"/>
     </w:pPr>
   </w:style>
+  <w:style w:type="character" w:styleId="PlaceholderText">
+    <w:name w:val="Placeholder Text"/>
+    <w:basedOn w:val="DefaultParagraphFont"/>
+    <w:uiPriority w:val="99"/>
+    <w:semiHidden/>
+    <w:rsid w:val="00426A9E"/>
+    <w:rPr>
+      <w:color w:val="808080"/>
+    </w:rPr>
+  </w:style>
+  <w:style w:type="paragraph" w:customStyle="1" w:styleId="5E42C67717D94CEAAC53E9AF7A14A4A2">
+    <w:name w:val="5E42C67717D94CEAAC53E9AF7A14A4A2"/>
+    <w:rsid w:val="00426A9E"/>
+    <w:pPr>
+      <w:spacing w:after="160" w:line="259" w:lineRule="auto"/>
+    </w:pPr>
+  </w:style>
 </w:styles>
 </file>
 
@@ -18819,7 +19693,7 @@
 </file>
 
 <file path=customXml/itemProps2.xml><?xml version="1.0" encoding="utf-8"?>
-<ds:datastoreItem xmlns:ds="http://schemas.openxmlformats.org/officeDocument/2006/customXml" ds:itemID="{AEC88DCB-1A7B-46E7-AA2E-0EBDF73E47C1}">
+<ds:datastoreItem xmlns:ds="http://schemas.openxmlformats.org/officeDocument/2006/customXml" ds:itemID="{97DF7953-2B2C-4E50-8060-D5988C238F89}">
   <ds:schemaRefs>
     <ds:schemaRef ds:uri="http://schemas.openxmlformats.org/officeDocument/2006/bibliography"/>
   </ds:schemaRefs>

</xml_diff>